<commit_message>
add DOC HW2, use case.png,system context diagram.png,use case.xml
</commit_message>
<xml_diff>
--- a/document/需求管理系統 HW1.docx
+++ b/document/需求管理系統 HW1.docx
@@ -160,9 +160,6 @@
     <w:p>
       <w:pPr>
         <w:widowControl/>
-        <w:rPr>
-          <w:rFonts w:hint="eastAsia"/>
-        </w:rPr>
       </w:pPr>
       <w:r>
         <w:br w:type="page"/>
@@ -1543,8 +1540,6 @@
             <w:fldChar w:fldCharType="end"/>
           </w:r>
         </w:p>
-        <w:bookmarkStart w:id="0" w:name="_GoBack" w:displacedByCustomXml="next"/>
-        <w:bookmarkEnd w:id="0" w:displacedByCustomXml="next"/>
       </w:sdtContent>
     </w:sdt>
     <w:p>
@@ -1576,7 +1571,7 @@
           <w:rFonts w:eastAsiaTheme="minorEastAsia"/>
         </w:rPr>
       </w:pPr>
-      <w:bookmarkStart w:id="1" w:name="_Toc477512335"/>
+      <w:bookmarkStart w:id="0" w:name="_Toc477512335"/>
       <w:r>
         <w:rPr>
           <w:rFonts w:eastAsiaTheme="minorEastAsia"/>
@@ -1590,20 +1585,20 @@
         </w:rPr>
         <w:t>Requirement Document</w:t>
       </w:r>
-      <w:bookmarkEnd w:id="1"/>
+      <w:bookmarkEnd w:id="0"/>
     </w:p>
     <w:p>
       <w:pPr>
         <w:pStyle w:val="OOAD5"/>
       </w:pPr>
-      <w:bookmarkStart w:id="2" w:name="_Toc477512336"/>
+      <w:bookmarkStart w:id="1" w:name="_Toc477512336"/>
       <w:r>
         <w:rPr>
           <w:rFonts w:eastAsiaTheme="minorEastAsia" w:hint="eastAsia"/>
         </w:rPr>
         <w:t>1.1 Change History</w:t>
       </w:r>
-      <w:bookmarkEnd w:id="2"/>
+      <w:bookmarkEnd w:id="1"/>
     </w:p>
     <w:tbl>
       <w:tblPr>
@@ -1613,14 +1608,14 @@
         <w:tblLook w:val="04A0" w:firstRow="1" w:lastRow="0" w:firstColumn="1" w:lastColumn="0" w:noHBand="0" w:noVBand="1"/>
       </w:tblPr>
       <w:tblGrid>
-        <w:gridCol w:w="2625"/>
-        <w:gridCol w:w="2625"/>
+        <w:gridCol w:w="1702"/>
+        <w:gridCol w:w="3548"/>
         <w:gridCol w:w="2626"/>
       </w:tblGrid>
       <w:tr>
         <w:tc>
           <w:tcPr>
-            <w:tcW w:w="2625" w:type="dxa"/>
+            <w:tcW w:w="1702" w:type="dxa"/>
           </w:tcPr>
           <w:p>
             <w:pPr>
@@ -1634,7 +1629,7 @@
         </w:tc>
         <w:tc>
           <w:tcPr>
-            <w:tcW w:w="2625" w:type="dxa"/>
+            <w:tcW w:w="3548" w:type="dxa"/>
           </w:tcPr>
           <w:p>
             <w:pPr>
@@ -1680,7 +1675,7 @@
       <w:tr>
         <w:tc>
           <w:tcPr>
-            <w:tcW w:w="2625" w:type="dxa"/>
+            <w:tcW w:w="1702" w:type="dxa"/>
           </w:tcPr>
           <w:p>
             <w:pPr>
@@ -1697,7 +1692,7 @@
         </w:tc>
         <w:tc>
           <w:tcPr>
-            <w:tcW w:w="2625" w:type="dxa"/>
+            <w:tcW w:w="3548" w:type="dxa"/>
           </w:tcPr>
           <w:p>
             <w:pPr>
@@ -1751,7 +1746,7 @@
       <w:tr>
         <w:tc>
           <w:tcPr>
-            <w:tcW w:w="2625" w:type="dxa"/>
+            <w:tcW w:w="1702" w:type="dxa"/>
           </w:tcPr>
           <w:p>
             <w:pPr>
@@ -1768,12 +1763,58 @@
         </w:tc>
         <w:tc>
           <w:tcPr>
-            <w:tcW w:w="2625" w:type="dxa"/>
-          </w:tcPr>
-          <w:p>
-            <w:pPr>
-              <w:pStyle w:val="OOAD2"/>
-            </w:pPr>
+            <w:tcW w:w="3548" w:type="dxa"/>
+          </w:tcPr>
+          <w:p>
+            <w:pPr>
+              <w:pStyle w:val="OOAD2"/>
+            </w:pPr>
+            <w:r>
+              <w:rPr>
+                <w:rFonts w:hint="eastAsia"/>
+              </w:rPr>
+              <w:t>System Context Diagram</w:t>
+            </w:r>
+            <w:r>
+              <w:br/>
+              <w:t>Summary of system features</w:t>
+            </w:r>
+            <w:r>
+              <w:br/>
+              <w:t>Use case diagram</w:t>
+            </w:r>
+            <w:r>
+              <w:br/>
+              <w:t>Use cases</w:t>
+            </w:r>
+            <w:r>
+              <w:br/>
+            </w:r>
+            <w:r>
+              <w:t>Non-functional Requirements and C</w:t>
+            </w:r>
+            <w:bookmarkStart w:id="2" w:name="_GoBack"/>
+            <w:bookmarkEnd w:id="2"/>
+            <w:r>
+              <w:t>onstraints</w:t>
+            </w:r>
+            <w:r>
+              <w:br/>
+              <w:t>Glossary</w:t>
+            </w:r>
+            <w:r>
+              <w:rPr>
+                <w:rFonts w:ascii="Helvetica" w:hAnsi="Helvetica" w:cs="Helvetica"/>
+                <w:color w:val="000000"/>
+                <w:sz w:val="18"/>
+                <w:szCs w:val="18"/>
+                <w:shd w:val="clear" w:color="auto" w:fill="EBEBEB"/>
+              </w:rPr>
+              <w:br/>
+            </w:r>
+            <w:r>
+              <w:t>Measurement.</w:t>
+            </w:r>
           </w:p>
         </w:tc>
         <w:tc>
@@ -1785,6 +1826,51 @@
               <w:pStyle w:val="OOAD2"/>
               <w:jc w:val="center"/>
             </w:pPr>
+            <w:r>
+              <w:rPr>
+                <w:rFonts w:hint="eastAsia"/>
+              </w:rPr>
+              <w:t>Mar</w:t>
+            </w:r>
+            <w:r>
+              <w:t xml:space="preserve"> 14,2017</w:t>
+            </w:r>
+            <w:r>
+              <w:br/>
+            </w:r>
+            <w:r>
+              <w:rPr>
+                <w:rFonts w:hint="eastAsia"/>
+              </w:rPr>
+              <w:t>Mar</w:t>
+            </w:r>
+            <w:r>
+              <w:t xml:space="preserve"> 14,2017</w:t>
+            </w:r>
+            <w:r>
+              <w:br/>
+            </w:r>
+            <w:r>
+              <w:rPr>
+                <w:rFonts w:hint="eastAsia"/>
+              </w:rPr>
+              <w:t>Mar</w:t>
+            </w:r>
+            <w:r>
+              <w:t xml:space="preserve"> 14,2017</w:t>
+            </w:r>
+            <w:r>
+              <w:br/>
+            </w:r>
+            <w:r>
+              <w:rPr>
+                <w:rFonts w:hint="eastAsia"/>
+              </w:rPr>
+              <w:t>Mar</w:t>
+            </w:r>
+            <w:r>
+              <w:t xml:space="preserve"> 14,2017</w:t>
+            </w:r>
           </w:p>
         </w:tc>
       </w:tr>
@@ -1913,9 +1999,9 @@
         </w:rPr>
         <w:drawing>
           <wp:inline distT="0" distB="0" distL="0" distR="0">
-            <wp:extent cx="5582093" cy="4188394"/>
-            <wp:effectExtent l="0" t="0" r="0" b="3175"/>
-            <wp:docPr id="1" name="圖片 1" descr="C:\Users\Joker\Downloads\Image uploaded from iOS.jpg"/>
+            <wp:extent cx="5270500" cy="2220595"/>
+            <wp:effectExtent l="0" t="0" r="6350" b="8255"/>
+            <wp:docPr id="5" name="圖片 5" descr="C:\Users\leo\Downloads\use case (2).png"/>
             <wp:cNvGraphicFramePr>
               <a:graphicFrameLocks xmlns:a="http://schemas.openxmlformats.org/drawingml/2006/main" noChangeAspect="1"/>
             </wp:cNvGraphicFramePr>
@@ -1923,13 +2009,13 @@
               <a:graphicData uri="http://schemas.openxmlformats.org/drawingml/2006/picture">
                 <pic:pic xmlns:pic="http://schemas.openxmlformats.org/drawingml/2006/picture">
                   <pic:nvPicPr>
-                    <pic:cNvPr id="0" name="Picture 1" descr="C:\Users\Joker\Downloads\Image uploaded from iOS.jpg"/>
+                    <pic:cNvPr id="0" name="Picture 3" descr="C:\Users\leo\Downloads\use case (2).png"/>
                     <pic:cNvPicPr>
                       <a:picLocks noChangeAspect="1" noChangeArrowheads="1"/>
                     </pic:cNvPicPr>
                   </pic:nvPicPr>
                   <pic:blipFill>
-                    <a:blip r:embed="rId8" cstate="print">
+                    <a:blip r:embed="rId8">
                       <a:extLst>
                         <a:ext uri="{28A0092B-C50C-407E-A947-70E740481C1C}">
                           <a14:useLocalDpi xmlns:a14="http://schemas.microsoft.com/office/drawing/2010/main" val="0"/>
@@ -1944,7 +2030,7 @@
                   <pic:spPr bwMode="auto">
                     <a:xfrm>
                       <a:off x="0" y="0"/>
-                      <a:ext cx="5585979" cy="4191309"/>
+                      <a:ext cx="5270500" cy="2220595"/>
                     </a:xfrm>
                     <a:prstGeom prst="rect">
                       <a:avLst/>
@@ -2334,13 +2420,13 @@
     <w:p>
       <w:pPr>
         <w:pStyle w:val="OOAD0"/>
+        <w:spacing w:line="0" w:lineRule="atLeast"/>
         <w:rPr>
           <w:rFonts w:eastAsiaTheme="minorEastAsia"/>
         </w:rPr>
       </w:pPr>
       <w:bookmarkStart w:id="5" w:name="_Toc477512339"/>
       <w:r>
-        <w:lastRenderedPageBreak/>
         <w:t>4</w:t>
       </w:r>
       <w:r>
@@ -2689,9 +2775,6 @@
     <w:p>
       <w:pPr>
         <w:pStyle w:val="OOAD0"/>
-        <w:rPr>
-          <w:rFonts w:eastAsiaTheme="minorEastAsia"/>
-        </w:rPr>
       </w:pPr>
       <w:bookmarkStart w:id="6" w:name="_Toc477512340"/>
       <w:r>
@@ -2705,20 +2788,18 @@
         <w:t>Use Case Diagram</w:t>
       </w:r>
       <w:bookmarkEnd w:id="6"/>
-    </w:p>
-    <w:p>
-      <w:pPr>
-        <w:pStyle w:val="OOAD2"/>
-      </w:pPr>
+      <w:r>
+        <w:br/>
+      </w:r>
       <w:r>
         <w:rPr>
           <w:noProof/>
         </w:rPr>
         <w:drawing>
-          <wp:inline distT="0" distB="0" distL="0" distR="0">
-            <wp:extent cx="5274310" cy="7033563"/>
-            <wp:effectExtent l="0" t="0" r="2540" b="0"/>
-            <wp:docPr id="2" name="圖片 2" descr="C:\Users\Joker\Downloads\Image uploaded from iOS (1).jpg"/>
+          <wp:inline distT="0" distB="0" distL="0" distR="0" wp14:anchorId="0B9C6C6E" wp14:editId="0AF8721C">
+            <wp:extent cx="5055951" cy="5848709"/>
+            <wp:effectExtent l="0" t="0" r="0" b="0"/>
+            <wp:docPr id="4" name="圖片 4" descr="C:\Users\leo\Downloads\use case (1).png"/>
             <wp:cNvGraphicFramePr>
               <a:graphicFrameLocks xmlns:a="http://schemas.openxmlformats.org/drawingml/2006/main" noChangeAspect="1"/>
             </wp:cNvGraphicFramePr>
@@ -2726,13 +2807,13 @@
               <a:graphicData uri="http://schemas.openxmlformats.org/drawingml/2006/picture">
                 <pic:pic xmlns:pic="http://schemas.openxmlformats.org/drawingml/2006/picture">
                   <pic:nvPicPr>
-                    <pic:cNvPr id="0" name="Picture 2" descr="C:\Users\Joker\Downloads\Image uploaded from iOS (1).jpg"/>
+                    <pic:cNvPr id="0" name="Picture 2" descr="C:\Users\leo\Downloads\use case (1).png"/>
                     <pic:cNvPicPr>
                       <a:picLocks noChangeAspect="1" noChangeArrowheads="1"/>
                     </pic:cNvPicPr>
                   </pic:nvPicPr>
                   <pic:blipFill>
-                    <a:blip r:embed="rId9" cstate="print">
+                    <a:blip r:embed="rId9">
                       <a:extLst>
                         <a:ext uri="{28A0092B-C50C-407E-A947-70E740481C1C}">
                           <a14:useLocalDpi xmlns:a14="http://schemas.microsoft.com/office/drawing/2010/main" val="0"/>
@@ -2747,7 +2828,7 @@
                   <pic:spPr bwMode="auto">
                     <a:xfrm>
                       <a:off x="0" y="0"/>
-                      <a:ext cx="5274310" cy="7033563"/>
+                      <a:ext cx="5071159" cy="5866302"/>
                     </a:xfrm>
                     <a:prstGeom prst="rect">
                       <a:avLst/>
@@ -2766,21 +2847,37 @@
     </w:p>
     <w:p>
       <w:pPr>
-        <w:widowControl/>
-        <w:rPr>
-          <w:rFonts w:eastAsia="標楷體"/>
-          <w:sz w:val="28"/>
-        </w:rPr>
-      </w:pPr>
-      <w:r>
-        <w:br w:type="page"/>
-      </w:r>
+        <w:pStyle w:val="OOAD2"/>
+      </w:pPr>
     </w:p>
     <w:p>
       <w:pPr>
+        <w:pStyle w:val="OOAD2"/>
+      </w:pPr>
+    </w:p>
+    <w:p>
+      <w:pPr>
+        <w:pStyle w:val="OOAD2"/>
+      </w:pPr>
+    </w:p>
+    <w:p>
+      <w:pPr>
+        <w:pStyle w:val="OOAD2"/>
+      </w:pPr>
+    </w:p>
+    <w:p>
+      <w:pPr>
+        <w:pStyle w:val="OOAD2"/>
+        <w:rPr>
+          <w:rFonts w:hint="eastAsia"/>
+        </w:rPr>
+      </w:pPr>
+    </w:p>
+    <w:p>
+      <w:pPr>
         <w:pStyle w:val="OOAD0"/>
         <w:rPr>
-          <w:rFonts w:eastAsiaTheme="minorEastAsia"/>
+          <w:rFonts w:hint="eastAsia"/>
         </w:rPr>
       </w:pPr>
       <w:bookmarkStart w:id="7" w:name="_Toc477512341"/>
@@ -3505,6 +3602,39 @@
     </w:p>
     <w:p>
       <w:pPr>
+        <w:pStyle w:val="OOAD2"/>
+      </w:pPr>
+    </w:p>
+    <w:p>
+      <w:pPr>
+        <w:pStyle w:val="OOAD2"/>
+      </w:pPr>
+    </w:p>
+    <w:p>
+      <w:pPr>
+        <w:pStyle w:val="OOAD2"/>
+      </w:pPr>
+    </w:p>
+    <w:p>
+      <w:pPr>
+        <w:pStyle w:val="OOAD2"/>
+      </w:pPr>
+    </w:p>
+    <w:p>
+      <w:pPr>
+        <w:pStyle w:val="OOAD2"/>
+      </w:pPr>
+    </w:p>
+    <w:p>
+      <w:pPr>
+        <w:pStyle w:val="OOAD2"/>
+        <w:rPr>
+          <w:rFonts w:hint="eastAsia"/>
+        </w:rPr>
+      </w:pPr>
+    </w:p>
+    <w:p>
+      <w:pPr>
         <w:pStyle w:val="OOAD5"/>
         <w:rPr>
           <w:rFonts w:eastAsiaTheme="minorEastAsia"/>
@@ -3515,6 +3645,7 @@
         <w:rPr>
           <w:rFonts w:eastAsiaTheme="minorEastAsia"/>
         </w:rPr>
+        <w:lastRenderedPageBreak/>
         <w:t>6</w:t>
       </w:r>
       <w:r>
@@ -3736,7 +3867,6 @@
               <w:pStyle w:val="OOAD2"/>
             </w:pPr>
             <w:r>
-              <w:lastRenderedPageBreak/>
               <w:t>Stakeholders and Interests</w:t>
             </w:r>
           </w:p>
@@ -4236,6 +4366,9 @@
     <w:p>
       <w:pPr>
         <w:pStyle w:val="OOAD2"/>
+        <w:rPr>
+          <w:rFonts w:hint="eastAsia"/>
+        </w:rPr>
       </w:pPr>
     </w:p>
     <w:p>
@@ -4652,6 +4785,7 @@
               <w:rPr>
                 <w:rFonts w:hint="eastAsia"/>
               </w:rPr>
+              <w:lastRenderedPageBreak/>
               <w:t>登入</w:t>
             </w:r>
             <w:r>
@@ -4766,14 +4900,7 @@
               <w:rPr>
                 <w:rFonts w:hint="eastAsia"/>
               </w:rPr>
-              <w:t>提供使用</w:t>
-            </w:r>
-            <w:r>
-              <w:rPr>
-                <w:rFonts w:hint="eastAsia"/>
-              </w:rPr>
-              <w:lastRenderedPageBreak/>
-              <w:t>者檢視</w:t>
+              <w:t>提供使用者檢視</w:t>
             </w:r>
           </w:p>
           <w:p>
@@ -5609,6 +5736,7 @@
         <w:rPr>
           <w:rFonts w:eastAsiaTheme="minorEastAsia"/>
         </w:rPr>
+        <w:lastRenderedPageBreak/>
         <w:t>6</w:t>
       </w:r>
       <w:r>
@@ -5840,14 +5968,7 @@
               <w:rPr>
                 <w:rFonts w:hint="eastAsia"/>
               </w:rPr>
-              <w:t>想要檢視、建立、修改、</w:t>
-            </w:r>
-            <w:r>
-              <w:rPr>
-                <w:rFonts w:hint="eastAsia"/>
-              </w:rPr>
-              <w:lastRenderedPageBreak/>
-              <w:t>刪除需求</w:t>
+              <w:t>想要檢視、建立、修改、刪除需求</w:t>
             </w:r>
           </w:p>
         </w:tc>
@@ -5862,7 +5983,6 @@
               <w:pStyle w:val="OOAD2"/>
             </w:pPr>
             <w:r>
-              <w:lastRenderedPageBreak/>
               <w:t>Preconditions</w:t>
             </w:r>
           </w:p>
@@ -6548,7 +6668,14 @@
               <w:rPr>
                 <w:rFonts w:hint="eastAsia"/>
               </w:rPr>
-              <w:t>所屬專案、</w:t>
+              <w:t>所屬專</w:t>
+            </w:r>
+            <w:r>
+              <w:rPr>
+                <w:rFonts w:hint="eastAsia"/>
+              </w:rPr>
+              <w:lastRenderedPageBreak/>
+              <w:t>案、</w:t>
             </w:r>
             <w:r>
               <w:rPr>
@@ -6638,6 +6765,7 @@
               <w:pStyle w:val="OOAD2"/>
             </w:pPr>
             <w:r>
+              <w:lastRenderedPageBreak/>
               <w:t>Extensions</w:t>
             </w:r>
           </w:p>
@@ -6689,7 +6817,6 @@
               <w:rPr>
                 <w:rFonts w:hint="eastAsia"/>
               </w:rPr>
-              <w:lastRenderedPageBreak/>
               <w:t>21a</w:t>
             </w:r>
             <w:r>
@@ -6732,7 +6859,6 @@
               <w:pStyle w:val="OOAD2"/>
             </w:pPr>
             <w:r>
-              <w:lastRenderedPageBreak/>
               <w:t>Special Requirements</w:t>
             </w:r>
           </w:p>
@@ -7549,6 +7675,7 @@
               <w:rPr>
                 <w:rFonts w:hint="eastAsia"/>
               </w:rPr>
+              <w:lastRenderedPageBreak/>
               <w:t>重覆</w:t>
             </w:r>
             <w:r>
@@ -7698,7 +7825,6 @@
               <w:rPr>
                 <w:rFonts w:hint="eastAsia"/>
               </w:rPr>
-              <w:lastRenderedPageBreak/>
               <w:t>C Scenario(</w:t>
             </w:r>
             <w:r>
@@ -8238,6 +8364,44 @@
     <w:p>
       <w:pPr>
         <w:pStyle w:val="OOAD2"/>
+      </w:pPr>
+    </w:p>
+    <w:p>
+      <w:pPr>
+        <w:pStyle w:val="OOAD2"/>
+      </w:pPr>
+    </w:p>
+    <w:p>
+      <w:pPr>
+        <w:pStyle w:val="OOAD2"/>
+      </w:pPr>
+    </w:p>
+    <w:p>
+      <w:pPr>
+        <w:pStyle w:val="OOAD2"/>
+      </w:pPr>
+    </w:p>
+    <w:p>
+      <w:pPr>
+        <w:pStyle w:val="OOAD2"/>
+      </w:pPr>
+    </w:p>
+    <w:p>
+      <w:pPr>
+        <w:pStyle w:val="OOAD2"/>
+      </w:pPr>
+    </w:p>
+    <w:p>
+      <w:pPr>
+        <w:pStyle w:val="OOAD2"/>
+      </w:pPr>
+    </w:p>
+    <w:p>
+      <w:pPr>
+        <w:pStyle w:val="OOAD2"/>
+        <w:rPr>
+          <w:rFonts w:hint="eastAsia"/>
+        </w:rPr>
       </w:pPr>
     </w:p>
     <w:p>
@@ -8257,6 +8421,7 @@
         <w:rPr>
           <w:rFonts w:eastAsiaTheme="minorEastAsia"/>
         </w:rPr>
+        <w:lastRenderedPageBreak/>
         <w:t>6</w:t>
       </w:r>
       <w:r>
@@ -8655,7 +8820,6 @@
               <w:pStyle w:val="OOAD2"/>
             </w:pPr>
             <w:r>
-              <w:lastRenderedPageBreak/>
               <w:t>Special Requirements</w:t>
             </w:r>
           </w:p>
@@ -9282,6 +9446,7 @@
               <w:rPr>
                 <w:rFonts w:hint="eastAsia"/>
               </w:rPr>
+              <w:lastRenderedPageBreak/>
               <w:t>登入並驗證</w:t>
             </w:r>
           </w:p>
@@ -9312,6 +9477,7 @@
               <w:pStyle w:val="OOAD2"/>
             </w:pPr>
             <w:r>
+              <w:lastRenderedPageBreak/>
               <w:t>Extensions</w:t>
             </w:r>
           </w:p>
@@ -9476,6 +9642,9 @@
     <w:p>
       <w:pPr>
         <w:pStyle w:val="OOAD2"/>
+        <w:rPr>
+          <w:rFonts w:hint="eastAsia"/>
+        </w:rPr>
       </w:pPr>
     </w:p>
     <w:p>
@@ -9640,7 +9809,6 @@
               <w:pStyle w:val="OOAD2"/>
             </w:pPr>
             <w:r>
-              <w:lastRenderedPageBreak/>
               <w:t>Level</w:t>
             </w:r>
           </w:p>
@@ -10273,9 +10441,6 @@
             <w:pPr>
               <w:pStyle w:val="OOAD2"/>
               <w:jc w:val="center"/>
-              <w:rPr>
-                <w:rFonts w:hint="eastAsia"/>
-              </w:rPr>
             </w:pPr>
             <w:r>
               <w:t>NFR ID</w:t>
@@ -10290,9 +10455,6 @@
             <w:pPr>
               <w:pStyle w:val="OOAD2"/>
               <w:jc w:val="center"/>
-              <w:rPr>
-                <w:rFonts w:hint="eastAsia"/>
-              </w:rPr>
             </w:pPr>
             <w:r>
               <w:t>Category</w:t>
@@ -10307,9 +10469,6 @@
             <w:pPr>
               <w:pStyle w:val="OOAD2"/>
               <w:jc w:val="center"/>
-              <w:rPr>
-                <w:rFonts w:hint="eastAsia"/>
-              </w:rPr>
             </w:pPr>
             <w:r>
               <w:t>Description</w:t>
@@ -10326,9 +10485,6 @@
             <w:pPr>
               <w:pStyle w:val="OOAD2"/>
               <w:jc w:val="center"/>
-              <w:rPr>
-                <w:rFonts w:hint="eastAsia"/>
-              </w:rPr>
             </w:pPr>
             <w:r>
               <w:t>NFR‐01</w:t>
@@ -10343,9 +10499,6 @@
             <w:pPr>
               <w:pStyle w:val="OOAD2"/>
               <w:jc w:val="center"/>
-              <w:rPr>
-                <w:rFonts w:hint="eastAsia"/>
-              </w:rPr>
             </w:pPr>
             <w:r>
               <w:t>Usability</w:t>
@@ -10359,9 +10512,6 @@
           <w:p>
             <w:pPr>
               <w:pStyle w:val="OOAD2"/>
-              <w:rPr>
-                <w:rFonts w:hint="eastAsia"/>
-              </w:rPr>
             </w:pPr>
             <w:r>
               <w:rPr>
@@ -10426,9 +10576,6 @@
           <w:p>
             <w:pPr>
               <w:pStyle w:val="OOAD2"/>
-              <w:rPr>
-                <w:rFonts w:hint="eastAsia"/>
-              </w:rPr>
             </w:pPr>
             <w:r>
               <w:rPr>
@@ -10487,9 +10634,6 @@
           <w:p>
             <w:pPr>
               <w:pStyle w:val="OOAD2"/>
-              <w:rPr>
-                <w:rFonts w:hint="eastAsia"/>
-              </w:rPr>
             </w:pPr>
             <w:r>
               <w:rPr>
@@ -10542,9 +10686,6 @@
           <w:p>
             <w:pPr>
               <w:pStyle w:val="OOAD2"/>
-              <w:rPr>
-                <w:rFonts w:hint="eastAsia"/>
-              </w:rPr>
             </w:pPr>
             <w:r>
               <w:rPr>
@@ -10597,9 +10738,6 @@
           <w:p>
             <w:pPr>
               <w:pStyle w:val="OOAD2"/>
-              <w:rPr>
-                <w:rFonts w:hint="eastAsia"/>
-              </w:rPr>
             </w:pPr>
             <w:r>
               <w:rPr>
@@ -10676,9 +10814,6 @@
             <w:pPr>
               <w:pStyle w:val="OOAD2"/>
               <w:jc w:val="center"/>
-              <w:rPr>
-                <w:rFonts w:hint="eastAsia"/>
-              </w:rPr>
             </w:pPr>
             <w:r>
               <w:t>Item</w:t>
@@ -10693,9 +10828,6 @@
             <w:pPr>
               <w:pStyle w:val="OOAD2"/>
               <w:jc w:val="center"/>
-              <w:rPr>
-                <w:rFonts w:hint="eastAsia"/>
-              </w:rPr>
             </w:pPr>
             <w:r>
               <w:t>Definition or Description</w:t>
@@ -10711,9 +10843,6 @@
           <w:p>
             <w:pPr>
               <w:pStyle w:val="OOAD2"/>
-              <w:rPr>
-                <w:rFonts w:hint="eastAsia"/>
-              </w:rPr>
             </w:pPr>
             <w:r>
               <w:rPr>
@@ -10736,9 +10865,6 @@
           <w:p>
             <w:pPr>
               <w:pStyle w:val="OOAD2"/>
-              <w:rPr>
-                <w:rFonts w:hint="eastAsia"/>
-              </w:rPr>
             </w:pPr>
             <w:r>
               <w:rPr>
@@ -10769,9 +10895,6 @@
           <w:p>
             <w:pPr>
               <w:pStyle w:val="OOAD2"/>
-              <w:rPr>
-                <w:rFonts w:hint="eastAsia"/>
-              </w:rPr>
             </w:pPr>
             <w:r>
               <w:rPr>
@@ -10791,9 +10914,6 @@
           <w:p>
             <w:pPr>
               <w:pStyle w:val="OOAD2"/>
-              <w:rPr>
-                <w:rFonts w:hint="eastAsia"/>
-              </w:rPr>
             </w:pPr>
             <w:r>
               <w:rPr>
@@ -10830,9 +10950,6 @@
           <w:p>
             <w:pPr>
               <w:pStyle w:val="OOAD2"/>
-              <w:rPr>
-                <w:rFonts w:hint="eastAsia"/>
-              </w:rPr>
             </w:pPr>
             <w:r>
               <w:t>Manager</w:t>
@@ -10846,9 +10963,6 @@
           <w:p>
             <w:pPr>
               <w:pStyle w:val="OOAD2"/>
-              <w:rPr>
-                <w:rFonts w:hint="eastAsia"/>
-              </w:rPr>
             </w:pPr>
             <w:r>
               <w:rPr>
@@ -10867,9 +10981,6 @@
           <w:p>
             <w:pPr>
               <w:pStyle w:val="OOAD2"/>
-              <w:rPr>
-                <w:rFonts w:hint="eastAsia"/>
-              </w:rPr>
             </w:pPr>
             <w:r>
               <w:rPr>
@@ -10886,9 +10997,6 @@
           <w:p>
             <w:pPr>
               <w:pStyle w:val="OOAD2"/>
-              <w:rPr>
-                <w:rFonts w:hint="eastAsia"/>
-              </w:rPr>
             </w:pPr>
             <w:r>
               <w:rPr>
@@ -10907,9 +11015,6 @@
           <w:p>
             <w:pPr>
               <w:pStyle w:val="OOAD2"/>
-              <w:rPr>
-                <w:rFonts w:hint="eastAsia"/>
-              </w:rPr>
             </w:pPr>
             <w:r>
               <w:rPr>
@@ -10926,9 +11031,6 @@
           <w:p>
             <w:pPr>
               <w:pStyle w:val="OOAD2"/>
-              <w:rPr>
-                <w:rFonts w:hint="eastAsia"/>
-              </w:rPr>
             </w:pPr>
             <w:r>
               <w:rPr>
@@ -10970,9 +11072,6 @@
     <w:p>
       <w:pPr>
         <w:pStyle w:val="OOAD2"/>
-        <w:rPr>
-          <w:rFonts w:hint="eastAsia"/>
-        </w:rPr>
       </w:pPr>
       <w:r>
         <w:rPr>
@@ -11368,23 +11467,20 @@
               <w:rPr>
                 <w:rFonts w:hint="eastAsia"/>
               </w:rPr>
-              <w:t>2017/03/15</w:t>
-            </w:r>
-            <w:r>
-              <w:rPr>
-                <w:rFonts w:hint="eastAsia"/>
-              </w:rPr>
-              <w:t xml:space="preserve"> </w:t>
+              <w:t>2017/03/14</w:t>
+            </w:r>
+            <w:r>
+              <w:br/>
             </w:r>
             <w:r>
               <w:lastRenderedPageBreak/>
-              <w:t>14:0</w:t>
+              <w:t>15:3</w:t>
             </w:r>
             <w:r>
               <w:t>0 ~</w:t>
             </w:r>
             <w:r>
-              <w:t xml:space="preserve"> 15:15</w:t>
+              <w:t xml:space="preserve"> 18:30</w:t>
             </w:r>
           </w:p>
         </w:tc>
@@ -11401,7 +11497,13 @@
                 <w:rFonts w:hint="eastAsia"/>
               </w:rPr>
               <w:lastRenderedPageBreak/>
-              <w:t>1.2HR</w:t>
+              <w:t>3</w:t>
+            </w:r>
+            <w:r>
+              <w:rPr>
+                <w:rFonts w:hint="eastAsia"/>
+              </w:rPr>
+              <w:t>HR</w:t>
             </w:r>
           </w:p>
         </w:tc>
@@ -11417,14 +11519,14 @@
               <w:rPr>
                 <w:rFonts w:hint="eastAsia"/>
               </w:rPr>
-              <w:t>2017/03/15</w:t>
-            </w:r>
-            <w:r>
-              <w:t xml:space="preserve"> </w:t>
+              <w:t>2017/03/14</w:t>
+            </w:r>
+            <w:r>
+              <w:br/>
             </w:r>
             <w:r>
               <w:lastRenderedPageBreak/>
-              <w:t>14:00 ~ 15:15</w:t>
+              <w:t>15:30 ~ 18:30</w:t>
             </w:r>
           </w:p>
         </w:tc>
@@ -11441,7 +11543,13 @@
                 <w:rFonts w:hint="eastAsia"/>
               </w:rPr>
               <w:lastRenderedPageBreak/>
-              <w:t>1.2HR</w:t>
+              <w:t>3</w:t>
+            </w:r>
+            <w:r>
+              <w:rPr>
+                <w:rFonts w:hint="eastAsia"/>
+              </w:rPr>
+              <w:t>HR</w:t>
             </w:r>
           </w:p>
         </w:tc>
@@ -11457,14 +11565,14 @@
               <w:rPr>
                 <w:rFonts w:hint="eastAsia"/>
               </w:rPr>
-              <w:t>2017/03/15</w:t>
-            </w:r>
-            <w:r>
-              <w:t xml:space="preserve"> </w:t>
+              <w:t>2017/03/14</w:t>
+            </w:r>
+            <w:r>
+              <w:br/>
             </w:r>
             <w:r>
               <w:lastRenderedPageBreak/>
-              <w:t>14:00 ~ 15:15</w:t>
+              <w:t>15:30 ~ 18:30</w:t>
             </w:r>
           </w:p>
         </w:tc>
@@ -11481,7 +11589,13 @@
                 <w:rFonts w:hint="eastAsia"/>
               </w:rPr>
               <w:lastRenderedPageBreak/>
-              <w:t>1.2HR</w:t>
+              <w:t>3</w:t>
+            </w:r>
+            <w:r>
+              <w:rPr>
+                <w:rFonts w:hint="eastAsia"/>
+              </w:rPr>
+              <w:t>HR</w:t>
             </w:r>
           </w:p>
         </w:tc>
@@ -11499,13 +11613,11 @@
               <w:rPr>
                 <w:rFonts w:hint="eastAsia"/>
               </w:rPr>
-              <w:t>2017/03/16</w:t>
-            </w:r>
-            <w:r>
-              <w:t xml:space="preserve"> </w:t>
-            </w:r>
-            <w:r>
-              <w:t>14:30 ~ 16:30</w:t>
+              <w:lastRenderedPageBreak/>
+              <w:t xml:space="preserve">2017/03/15 </w:t>
+            </w:r>
+            <w:r>
+              <w:t>14:00 ~ 15:15</w:t>
             </w:r>
           </w:p>
         </w:tc>
@@ -11521,13 +11633,7 @@
               <w:rPr>
                 <w:rFonts w:hint="eastAsia"/>
               </w:rPr>
-              <w:t>2</w:t>
-            </w:r>
-            <w:r>
-              <w:rPr>
-                <w:rFonts w:hint="eastAsia"/>
-              </w:rPr>
-              <w:t>HR</w:t>
+              <w:t>1.2HR</w:t>
             </w:r>
           </w:p>
         </w:tc>
@@ -11543,13 +11649,10 @@
               <w:rPr>
                 <w:rFonts w:hint="eastAsia"/>
               </w:rPr>
-              <w:t>2017/03/16</w:t>
-            </w:r>
-            <w:r>
-              <w:t xml:space="preserve"> </w:t>
-            </w:r>
-            <w:r>
-              <w:t>14:30 ~ 16:30</w:t>
+              <w:t>2017/03/15</w:t>
+            </w:r>
+            <w:r>
+              <w:t xml:space="preserve"> 14:00 ~ 15:15</w:t>
             </w:r>
           </w:p>
         </w:tc>
@@ -11565,13 +11668,7 @@
               <w:rPr>
                 <w:rFonts w:hint="eastAsia"/>
               </w:rPr>
-              <w:t>2</w:t>
-            </w:r>
-            <w:r>
-              <w:rPr>
-                <w:rFonts w:hint="eastAsia"/>
-              </w:rPr>
-              <w:t>HR</w:t>
+              <w:t>1.2HR</w:t>
             </w:r>
           </w:p>
         </w:tc>
@@ -11587,13 +11684,10 @@
               <w:rPr>
                 <w:rFonts w:hint="eastAsia"/>
               </w:rPr>
-              <w:t>2017/03/16</w:t>
-            </w:r>
-            <w:r>
-              <w:t xml:space="preserve"> </w:t>
-            </w:r>
-            <w:r>
-              <w:t>14:30 ~ 16:30</w:t>
+              <w:t>2017/03/15</w:t>
+            </w:r>
+            <w:r>
+              <w:t xml:space="preserve"> 14:00 ~ 15:15</w:t>
             </w:r>
           </w:p>
         </w:tc>
@@ -11609,13 +11703,7 @@
               <w:rPr>
                 <w:rFonts w:hint="eastAsia"/>
               </w:rPr>
-              <w:t>2</w:t>
-            </w:r>
-            <w:r>
-              <w:rPr>
-                <w:rFonts w:hint="eastAsia"/>
-              </w:rPr>
-              <w:t>HR</w:t>
+              <w:t>1.2HR</w:t>
             </w:r>
           </w:p>
         </w:tc>
@@ -11633,6 +11721,225 @@
               <w:rPr>
                 <w:rFonts w:hint="eastAsia"/>
               </w:rPr>
+              <w:t>2017/03/16</w:t>
+            </w:r>
+            <w:r>
+              <w:t xml:space="preserve"> 14:30 ~ 16:30</w:t>
+            </w:r>
+          </w:p>
+        </w:tc>
+        <w:tc>
+          <w:tcPr>
+            <w:tcW w:w="624" w:type="pct"/>
+          </w:tcPr>
+          <w:p>
+            <w:pPr>
+              <w:pStyle w:val="OOAD2"/>
+            </w:pPr>
+            <w:r>
+              <w:rPr>
+                <w:rFonts w:hint="eastAsia"/>
+              </w:rPr>
+              <w:t>2HR</w:t>
+            </w:r>
+          </w:p>
+        </w:tc>
+        <w:tc>
+          <w:tcPr>
+            <w:tcW w:w="1022" w:type="pct"/>
+          </w:tcPr>
+          <w:p>
+            <w:pPr>
+              <w:pStyle w:val="OOAD2"/>
+            </w:pPr>
+            <w:r>
+              <w:rPr>
+                <w:rFonts w:hint="eastAsia"/>
+              </w:rPr>
+              <w:t>2017/03/16</w:t>
+            </w:r>
+            <w:r>
+              <w:t xml:space="preserve"> 14:30 ~ 16:30</w:t>
+            </w:r>
+          </w:p>
+        </w:tc>
+        <w:tc>
+          <w:tcPr>
+            <w:tcW w:w="675" w:type="pct"/>
+          </w:tcPr>
+          <w:p>
+            <w:pPr>
+              <w:pStyle w:val="OOAD2"/>
+            </w:pPr>
+            <w:r>
+              <w:rPr>
+                <w:rFonts w:hint="eastAsia"/>
+              </w:rPr>
+              <w:t>2HR</w:t>
+            </w:r>
+          </w:p>
+        </w:tc>
+        <w:tc>
+          <w:tcPr>
+            <w:tcW w:w="1016" w:type="pct"/>
+          </w:tcPr>
+          <w:p>
+            <w:pPr>
+              <w:pStyle w:val="OOAD2"/>
+            </w:pPr>
+            <w:r>
+              <w:rPr>
+                <w:rFonts w:hint="eastAsia"/>
+              </w:rPr>
+              <w:t>2017/03/16</w:t>
+            </w:r>
+            <w:r>
+              <w:t xml:space="preserve"> 14:30 ~ 16:30</w:t>
+            </w:r>
+          </w:p>
+        </w:tc>
+        <w:tc>
+          <w:tcPr>
+            <w:tcW w:w="649" w:type="pct"/>
+          </w:tcPr>
+          <w:p>
+            <w:pPr>
+              <w:pStyle w:val="OOAD2"/>
+            </w:pPr>
+            <w:r>
+              <w:rPr>
+                <w:rFonts w:hint="eastAsia"/>
+              </w:rPr>
+              <w:t>2HR</w:t>
+            </w:r>
+          </w:p>
+        </w:tc>
+      </w:tr>
+      <w:tr>
+        <w:tc>
+          <w:tcPr>
+            <w:tcW w:w="1014" w:type="pct"/>
+          </w:tcPr>
+          <w:p>
+            <w:pPr>
+              <w:pStyle w:val="OOAD2"/>
+            </w:pPr>
+            <w:r>
+              <w:rPr>
+                <w:rFonts w:hint="eastAsia"/>
+              </w:rPr>
+              <w:t>2017/03/17</w:t>
+            </w:r>
+            <w:r>
+              <w:br/>
+              <w:t>1030 ~ 11:30</w:t>
+            </w:r>
+          </w:p>
+        </w:tc>
+        <w:tc>
+          <w:tcPr>
+            <w:tcW w:w="624" w:type="pct"/>
+          </w:tcPr>
+          <w:p>
+            <w:pPr>
+              <w:pStyle w:val="OOAD2"/>
+            </w:pPr>
+            <w:r>
+              <w:rPr>
+                <w:rFonts w:hint="eastAsia"/>
+              </w:rPr>
+              <w:t>1HR</w:t>
+            </w:r>
+          </w:p>
+        </w:tc>
+        <w:tc>
+          <w:tcPr>
+            <w:tcW w:w="1022" w:type="pct"/>
+          </w:tcPr>
+          <w:p>
+            <w:pPr>
+              <w:pStyle w:val="OOAD2"/>
+            </w:pPr>
+            <w:r>
+              <w:rPr>
+                <w:rFonts w:hint="eastAsia"/>
+              </w:rPr>
+              <w:t>2017/03/17</w:t>
+            </w:r>
+            <w:r>
+              <w:t xml:space="preserve"> 10:30 ~ 11:30</w:t>
+            </w:r>
+          </w:p>
+        </w:tc>
+        <w:tc>
+          <w:tcPr>
+            <w:tcW w:w="675" w:type="pct"/>
+          </w:tcPr>
+          <w:p>
+            <w:pPr>
+              <w:pStyle w:val="OOAD2"/>
+            </w:pPr>
+            <w:r>
+              <w:rPr>
+                <w:rFonts w:hint="eastAsia"/>
+              </w:rPr>
+              <w:t>1HR</w:t>
+            </w:r>
+          </w:p>
+        </w:tc>
+        <w:tc>
+          <w:tcPr>
+            <w:tcW w:w="1016" w:type="pct"/>
+          </w:tcPr>
+          <w:p>
+            <w:pPr>
+              <w:pStyle w:val="OOAD2"/>
+            </w:pPr>
+            <w:r>
+              <w:rPr>
+                <w:rFonts w:hint="eastAsia"/>
+              </w:rPr>
+              <w:t>2017/03/1</w:t>
+            </w:r>
+            <w:r>
+              <w:t>7</w:t>
+            </w:r>
+            <w:r>
+              <w:br/>
+              <w:t>10:30 ~ 11:30</w:t>
+            </w:r>
+          </w:p>
+        </w:tc>
+        <w:tc>
+          <w:tcPr>
+            <w:tcW w:w="649" w:type="pct"/>
+          </w:tcPr>
+          <w:p>
+            <w:pPr>
+              <w:pStyle w:val="OOAD2"/>
+            </w:pPr>
+            <w:r>
+              <w:rPr>
+                <w:rFonts w:hint="eastAsia"/>
+              </w:rPr>
+              <w:t>1HR</w:t>
+            </w:r>
+          </w:p>
+        </w:tc>
+      </w:tr>
+      <w:tr>
+        <w:tc>
+          <w:tcPr>
+            <w:tcW w:w="1014" w:type="pct"/>
+          </w:tcPr>
+          <w:p>
+            <w:pPr>
+              <w:pStyle w:val="OOAD2"/>
+            </w:pPr>
+            <w:r>
+              <w:rPr>
+                <w:rFonts w:hint="eastAsia"/>
+              </w:rPr>
               <w:t>Total</w:t>
             </w:r>
           </w:p>
@@ -11649,13 +11956,7 @@
               <w:rPr>
                 <w:rFonts w:hint="eastAsia"/>
               </w:rPr>
-              <w:t>3.2</w:t>
-            </w:r>
-            <w:r>
-              <w:rPr>
-                <w:rFonts w:hint="eastAsia"/>
-              </w:rPr>
-              <w:t>HR</w:t>
+              <w:t>7.2HR</w:t>
             </w:r>
           </w:p>
         </w:tc>
@@ -11687,13 +11988,7 @@
               <w:rPr>
                 <w:rFonts w:hint="eastAsia"/>
               </w:rPr>
-              <w:t>3.2</w:t>
-            </w:r>
-            <w:r>
-              <w:rPr>
-                <w:rFonts w:hint="eastAsia"/>
-              </w:rPr>
-              <w:t>HR</w:t>
+              <w:t>7.2HR</w:t>
             </w:r>
           </w:p>
         </w:tc>
@@ -11725,13 +12020,7 @@
               <w:rPr>
                 <w:rFonts w:hint="eastAsia"/>
               </w:rPr>
-              <w:t>3.2</w:t>
-            </w:r>
-            <w:r>
-              <w:rPr>
-                <w:rFonts w:hint="eastAsia"/>
-              </w:rPr>
-              <w:t>HR</w:t>
+              <w:t>7.2HR</w:t>
             </w:r>
           </w:p>
         </w:tc>
@@ -11802,7 +12091,7 @@
 
 <file path=word/numbering.xml><?xml version="1.0" encoding="utf-8"?>
 <w:numbering xmlns:wpc="http://schemas.microsoft.com/office/word/2010/wordprocessingCanvas" xmlns:mc="http://schemas.openxmlformats.org/markup-compatibility/2006" xmlns:o="urn:schemas-microsoft-com:office:office" xmlns:r="http://schemas.openxmlformats.org/officeDocument/2006/relationships" xmlns:m="http://schemas.openxmlformats.org/officeDocument/2006/math" xmlns:v="urn:schemas-microsoft-com:vml" xmlns:wp14="http://schemas.microsoft.com/office/word/2010/wordprocessingDrawing" xmlns:wp="http://schemas.openxmlformats.org/drawingml/2006/wordprocessingDrawing" xmlns:w10="urn:schemas-microsoft-com:office:word" xmlns:w="http://schemas.openxmlformats.org/wordprocessingml/2006/main" xmlns:w14="http://schemas.microsoft.com/office/word/2010/wordml" xmlns:w15="http://schemas.microsoft.com/office/word/2012/wordml" xmlns:wpg="http://schemas.microsoft.com/office/word/2010/wordprocessingGroup" xmlns:wpi="http://schemas.microsoft.com/office/word/2010/wordprocessingInk" xmlns:wne="http://schemas.microsoft.com/office/word/2006/wordml" xmlns:wps="http://schemas.microsoft.com/office/word/2010/wordprocessingShape" mc:Ignorable="w14 w15 wp14">
-  <w:abstractNum w:abstractNumId="0" w15:restartNumberingAfterBreak="0">
+  <w:abstractNum w:abstractNumId="0">
     <w:nsid w:val="00590A2E"/>
     <w:multiLevelType w:val="hybridMultilevel"/>
     <w:tmpl w:val="2C288066"/>
@@ -11891,7 +12180,7 @@
       </w:pPr>
     </w:lvl>
   </w:abstractNum>
-  <w:abstractNum w:abstractNumId="1" w15:restartNumberingAfterBreak="0">
+  <w:abstractNum w:abstractNumId="1">
     <w:nsid w:val="032B2DF6"/>
     <w:multiLevelType w:val="hybridMultilevel"/>
     <w:tmpl w:val="1DE6671C"/>
@@ -11980,7 +12269,7 @@
       </w:pPr>
     </w:lvl>
   </w:abstractNum>
-  <w:abstractNum w:abstractNumId="2" w15:restartNumberingAfterBreak="0">
+  <w:abstractNum w:abstractNumId="2">
     <w:nsid w:val="0380061A"/>
     <w:multiLevelType w:val="hybridMultilevel"/>
     <w:tmpl w:val="A87C45C0"/>
@@ -12069,7 +12358,7 @@
       </w:pPr>
     </w:lvl>
   </w:abstractNum>
-  <w:abstractNum w:abstractNumId="3" w15:restartNumberingAfterBreak="0">
+  <w:abstractNum w:abstractNumId="3">
     <w:nsid w:val="04916205"/>
     <w:multiLevelType w:val="hybridMultilevel"/>
     <w:tmpl w:val="683E8B22"/>
@@ -12158,7 +12447,7 @@
       </w:pPr>
     </w:lvl>
   </w:abstractNum>
-  <w:abstractNum w:abstractNumId="4" w15:restartNumberingAfterBreak="0">
+  <w:abstractNum w:abstractNumId="4">
     <w:nsid w:val="05F41DA2"/>
     <w:multiLevelType w:val="multilevel"/>
     <w:tmpl w:val="3208C8D0"/>
@@ -12272,7 +12561,7 @@
       </w:rPr>
     </w:lvl>
   </w:abstractNum>
-  <w:abstractNum w:abstractNumId="5" w15:restartNumberingAfterBreak="0">
+  <w:abstractNum w:abstractNumId="5">
     <w:nsid w:val="07404DC7"/>
     <w:multiLevelType w:val="hybridMultilevel"/>
     <w:tmpl w:val="4866E3EA"/>
@@ -12361,7 +12650,7 @@
       </w:pPr>
     </w:lvl>
   </w:abstractNum>
-  <w:abstractNum w:abstractNumId="6" w15:restartNumberingAfterBreak="0">
+  <w:abstractNum w:abstractNumId="6">
     <w:nsid w:val="09052F4A"/>
     <w:multiLevelType w:val="hybridMultilevel"/>
     <w:tmpl w:val="93FC9280"/>
@@ -12450,7 +12739,7 @@
       </w:pPr>
     </w:lvl>
   </w:abstractNum>
-  <w:abstractNum w:abstractNumId="7" w15:restartNumberingAfterBreak="0">
+  <w:abstractNum w:abstractNumId="7">
     <w:nsid w:val="0ABB5489"/>
     <w:multiLevelType w:val="hybridMultilevel"/>
     <w:tmpl w:val="A3DA670A"/>
@@ -12563,7 +12852,7 @@
       </w:rPr>
     </w:lvl>
   </w:abstractNum>
-  <w:abstractNum w:abstractNumId="8" w15:restartNumberingAfterBreak="0">
+  <w:abstractNum w:abstractNumId="8">
     <w:nsid w:val="0C442FFD"/>
     <w:multiLevelType w:val="hybridMultilevel"/>
     <w:tmpl w:val="AE7C61E4"/>
@@ -12652,7 +12941,7 @@
       </w:pPr>
     </w:lvl>
   </w:abstractNum>
-  <w:abstractNum w:abstractNumId="9" w15:restartNumberingAfterBreak="0">
+  <w:abstractNum w:abstractNumId="9">
     <w:nsid w:val="129F0EC0"/>
     <w:multiLevelType w:val="hybridMultilevel"/>
     <w:tmpl w:val="95B84498"/>
@@ -12741,7 +13030,7 @@
       </w:pPr>
     </w:lvl>
   </w:abstractNum>
-  <w:abstractNum w:abstractNumId="10" w15:restartNumberingAfterBreak="0">
+  <w:abstractNum w:abstractNumId="10">
     <w:nsid w:val="133341D0"/>
     <w:multiLevelType w:val="hybridMultilevel"/>
     <w:tmpl w:val="FE7A11B6"/>
@@ -12830,7 +13119,7 @@
       </w:pPr>
     </w:lvl>
   </w:abstractNum>
-  <w:abstractNum w:abstractNumId="11" w15:restartNumberingAfterBreak="0">
+  <w:abstractNum w:abstractNumId="11">
     <w:nsid w:val="1CF063ED"/>
     <w:multiLevelType w:val="hybridMultilevel"/>
     <w:tmpl w:val="120818A2"/>
@@ -12919,7 +13208,7 @@
       </w:pPr>
     </w:lvl>
   </w:abstractNum>
-  <w:abstractNum w:abstractNumId="12" w15:restartNumberingAfterBreak="0">
+  <w:abstractNum w:abstractNumId="12">
     <w:nsid w:val="23A64298"/>
     <w:multiLevelType w:val="hybridMultilevel"/>
     <w:tmpl w:val="90989EA4"/>
@@ -13008,7 +13297,7 @@
       </w:pPr>
     </w:lvl>
   </w:abstractNum>
-  <w:abstractNum w:abstractNumId="13" w15:restartNumberingAfterBreak="0">
+  <w:abstractNum w:abstractNumId="13">
     <w:nsid w:val="254E57C4"/>
     <w:multiLevelType w:val="hybridMultilevel"/>
     <w:tmpl w:val="9F48F896"/>
@@ -13097,7 +13386,7 @@
       </w:pPr>
     </w:lvl>
   </w:abstractNum>
-  <w:abstractNum w:abstractNumId="14" w15:restartNumberingAfterBreak="0">
+  <w:abstractNum w:abstractNumId="14">
     <w:nsid w:val="26634BE5"/>
     <w:multiLevelType w:val="hybridMultilevel"/>
     <w:tmpl w:val="0C940072"/>
@@ -13186,7 +13475,7 @@
       </w:pPr>
     </w:lvl>
   </w:abstractNum>
-  <w:abstractNum w:abstractNumId="15" w15:restartNumberingAfterBreak="0">
+  <w:abstractNum w:abstractNumId="15">
     <w:nsid w:val="2CD06E3C"/>
     <w:multiLevelType w:val="hybridMultilevel"/>
     <w:tmpl w:val="DF68207C"/>
@@ -13275,7 +13564,7 @@
       </w:pPr>
     </w:lvl>
   </w:abstractNum>
-  <w:abstractNum w:abstractNumId="16" w15:restartNumberingAfterBreak="0">
+  <w:abstractNum w:abstractNumId="16">
     <w:nsid w:val="2D5B3E39"/>
     <w:multiLevelType w:val="hybridMultilevel"/>
     <w:tmpl w:val="EE76B072"/>
@@ -13364,7 +13653,7 @@
       </w:pPr>
     </w:lvl>
   </w:abstractNum>
-  <w:abstractNum w:abstractNumId="17" w15:restartNumberingAfterBreak="0">
+  <w:abstractNum w:abstractNumId="17">
     <w:nsid w:val="33B56B48"/>
     <w:multiLevelType w:val="hybridMultilevel"/>
     <w:tmpl w:val="FF62FF78"/>
@@ -13453,7 +13742,7 @@
       </w:pPr>
     </w:lvl>
   </w:abstractNum>
-  <w:abstractNum w:abstractNumId="18" w15:restartNumberingAfterBreak="0">
+  <w:abstractNum w:abstractNumId="18">
     <w:nsid w:val="34C81E52"/>
     <w:multiLevelType w:val="hybridMultilevel"/>
     <w:tmpl w:val="84E82096"/>
@@ -13542,7 +13831,7 @@
       </w:pPr>
     </w:lvl>
   </w:abstractNum>
-  <w:abstractNum w:abstractNumId="19" w15:restartNumberingAfterBreak="0">
+  <w:abstractNum w:abstractNumId="19">
     <w:nsid w:val="38FF4EF1"/>
     <w:multiLevelType w:val="hybridMultilevel"/>
     <w:tmpl w:val="285A622A"/>
@@ -13631,7 +13920,7 @@
       </w:pPr>
     </w:lvl>
   </w:abstractNum>
-  <w:abstractNum w:abstractNumId="20" w15:restartNumberingAfterBreak="0">
+  <w:abstractNum w:abstractNumId="20">
     <w:nsid w:val="3C15398F"/>
     <w:multiLevelType w:val="hybridMultilevel"/>
     <w:tmpl w:val="91B66DD2"/>
@@ -13720,7 +14009,7 @@
       </w:pPr>
     </w:lvl>
   </w:abstractNum>
-  <w:abstractNum w:abstractNumId="21" w15:restartNumberingAfterBreak="0">
+  <w:abstractNum w:abstractNumId="21">
     <w:nsid w:val="40DD1882"/>
     <w:multiLevelType w:val="hybridMultilevel"/>
     <w:tmpl w:val="0DF4CB58"/>
@@ -13809,7 +14098,7 @@
       </w:pPr>
     </w:lvl>
   </w:abstractNum>
-  <w:abstractNum w:abstractNumId="22" w15:restartNumberingAfterBreak="0">
+  <w:abstractNum w:abstractNumId="22">
     <w:nsid w:val="4596585A"/>
     <w:multiLevelType w:val="hybridMultilevel"/>
     <w:tmpl w:val="95F08920"/>
@@ -13898,7 +14187,7 @@
       </w:pPr>
     </w:lvl>
   </w:abstractNum>
-  <w:abstractNum w:abstractNumId="23" w15:restartNumberingAfterBreak="0">
+  <w:abstractNum w:abstractNumId="23">
     <w:nsid w:val="46851A4A"/>
     <w:multiLevelType w:val="hybridMultilevel"/>
     <w:tmpl w:val="9CD87D6A"/>
@@ -13987,7 +14276,7 @@
       </w:pPr>
     </w:lvl>
   </w:abstractNum>
-  <w:abstractNum w:abstractNumId="24" w15:restartNumberingAfterBreak="0">
+  <w:abstractNum w:abstractNumId="24">
     <w:nsid w:val="486E5F82"/>
     <w:multiLevelType w:val="hybridMultilevel"/>
     <w:tmpl w:val="CC02DDC6"/>
@@ -14076,7 +14365,7 @@
       </w:pPr>
     </w:lvl>
   </w:abstractNum>
-  <w:abstractNum w:abstractNumId="25" w15:restartNumberingAfterBreak="0">
+  <w:abstractNum w:abstractNumId="25">
     <w:nsid w:val="4D7A0E17"/>
     <w:multiLevelType w:val="hybridMultilevel"/>
     <w:tmpl w:val="AF640192"/>
@@ -14165,7 +14454,7 @@
       </w:pPr>
     </w:lvl>
   </w:abstractNum>
-  <w:abstractNum w:abstractNumId="26" w15:restartNumberingAfterBreak="0">
+  <w:abstractNum w:abstractNumId="26">
     <w:nsid w:val="4F56681E"/>
     <w:multiLevelType w:val="hybridMultilevel"/>
     <w:tmpl w:val="D7ACA1BA"/>
@@ -14254,7 +14543,7 @@
       </w:pPr>
     </w:lvl>
   </w:abstractNum>
-  <w:abstractNum w:abstractNumId="27" w15:restartNumberingAfterBreak="0">
+  <w:abstractNum w:abstractNumId="27">
     <w:nsid w:val="50871BCE"/>
     <w:multiLevelType w:val="hybridMultilevel"/>
     <w:tmpl w:val="E0C8F998"/>
@@ -14343,7 +14632,7 @@
       </w:pPr>
     </w:lvl>
   </w:abstractNum>
-  <w:abstractNum w:abstractNumId="28" w15:restartNumberingAfterBreak="0">
+  <w:abstractNum w:abstractNumId="28">
     <w:nsid w:val="50F20CCF"/>
     <w:multiLevelType w:val="hybridMultilevel"/>
     <w:tmpl w:val="33825F94"/>
@@ -14432,7 +14721,7 @@
       </w:pPr>
     </w:lvl>
   </w:abstractNum>
-  <w:abstractNum w:abstractNumId="29" w15:restartNumberingAfterBreak="0">
+  <w:abstractNum w:abstractNumId="29">
     <w:nsid w:val="523575AD"/>
     <w:multiLevelType w:val="hybridMultilevel"/>
     <w:tmpl w:val="FDAEB98A"/>
@@ -14521,7 +14810,7 @@
       </w:pPr>
     </w:lvl>
   </w:abstractNum>
-  <w:abstractNum w:abstractNumId="30" w15:restartNumberingAfterBreak="0">
+  <w:abstractNum w:abstractNumId="30">
     <w:nsid w:val="582B3A94"/>
     <w:multiLevelType w:val="hybridMultilevel"/>
     <w:tmpl w:val="AF000248"/>
@@ -14610,7 +14899,7 @@
       </w:pPr>
     </w:lvl>
   </w:abstractNum>
-  <w:abstractNum w:abstractNumId="31" w15:restartNumberingAfterBreak="0">
+  <w:abstractNum w:abstractNumId="31">
     <w:nsid w:val="593D397B"/>
     <w:multiLevelType w:val="hybridMultilevel"/>
     <w:tmpl w:val="529A3C96"/>
@@ -14699,7 +14988,7 @@
       </w:pPr>
     </w:lvl>
   </w:abstractNum>
-  <w:abstractNum w:abstractNumId="32" w15:restartNumberingAfterBreak="0">
+  <w:abstractNum w:abstractNumId="32">
     <w:nsid w:val="59613361"/>
     <w:multiLevelType w:val="hybridMultilevel"/>
     <w:tmpl w:val="DC1478FA"/>
@@ -14788,7 +15077,7 @@
       </w:pPr>
     </w:lvl>
   </w:abstractNum>
-  <w:abstractNum w:abstractNumId="33" w15:restartNumberingAfterBreak="0">
+  <w:abstractNum w:abstractNumId="33">
     <w:nsid w:val="655672D7"/>
     <w:multiLevelType w:val="hybridMultilevel"/>
     <w:tmpl w:val="EC480A46"/>
@@ -14877,7 +15166,7 @@
       </w:pPr>
     </w:lvl>
   </w:abstractNum>
-  <w:abstractNum w:abstractNumId="34" w15:restartNumberingAfterBreak="0">
+  <w:abstractNum w:abstractNumId="34">
     <w:nsid w:val="67B26BB2"/>
     <w:multiLevelType w:val="hybridMultilevel"/>
     <w:tmpl w:val="C96E0656"/>
@@ -14966,7 +15255,7 @@
       </w:pPr>
     </w:lvl>
   </w:abstractNum>
-  <w:abstractNum w:abstractNumId="35" w15:restartNumberingAfterBreak="0">
+  <w:abstractNum w:abstractNumId="35">
     <w:nsid w:val="6BBC6A12"/>
     <w:multiLevelType w:val="hybridMultilevel"/>
     <w:tmpl w:val="25C44978"/>
@@ -15055,7 +15344,7 @@
       </w:pPr>
     </w:lvl>
   </w:abstractNum>
-  <w:abstractNum w:abstractNumId="36" w15:restartNumberingAfterBreak="0">
+  <w:abstractNum w:abstractNumId="36">
     <w:nsid w:val="6D4421F8"/>
     <w:multiLevelType w:val="hybridMultilevel"/>
     <w:tmpl w:val="D500E072"/>
@@ -15144,7 +15433,7 @@
       </w:pPr>
     </w:lvl>
   </w:abstractNum>
-  <w:abstractNum w:abstractNumId="37" w15:restartNumberingAfterBreak="0">
+  <w:abstractNum w:abstractNumId="37">
     <w:nsid w:val="7D016499"/>
     <w:multiLevelType w:val="hybridMultilevel"/>
     <w:tmpl w:val="61962C02"/>
@@ -15233,7 +15522,7 @@
       </w:pPr>
     </w:lvl>
   </w:abstractNum>
-  <w:abstractNum w:abstractNumId="38" w15:restartNumberingAfterBreak="0">
+  <w:abstractNum w:abstractNumId="38">
     <w:nsid w:val="7E2F1B32"/>
     <w:multiLevelType w:val="hybridMultilevel"/>
     <w:tmpl w:val="08341DB4"/>
@@ -15322,7 +15611,7 @@
       </w:pPr>
     </w:lvl>
   </w:abstractNum>
-  <w:abstractNum w:abstractNumId="39" w15:restartNumberingAfterBreak="0">
+  <w:abstractNum w:abstractNumId="39">
     <w:nsid w:val="7E8226E0"/>
     <w:multiLevelType w:val="hybridMultilevel"/>
     <w:tmpl w:val="E2B4C55A"/>
@@ -15983,6 +16272,7 @@
     <w:uiPriority w:val="39"/>
     <w:rsid w:val="004A5550"/>
     <w:tblPr>
+      <w:tblInd w:w="0" w:type="dxa"/>
       <w:tblBorders>
         <w:top w:val="single" w:sz="4" w:space="0" w:color="auto"/>
         <w:left w:val="single" w:sz="4" w:space="0" w:color="auto"/>
@@ -15991,6 +16281,12 @@
         <w:insideH w:val="single" w:sz="4" w:space="0" w:color="auto"/>
         <w:insideV w:val="single" w:sz="4" w:space="0" w:color="auto"/>
       </w:tblBorders>
+      <w:tblCellMar>
+        <w:top w:w="0" w:type="dxa"/>
+        <w:left w:w="108" w:type="dxa"/>
+        <w:bottom w:w="0" w:type="dxa"/>
+        <w:right w:w="108" w:type="dxa"/>
+      </w:tblCellMar>
     </w:tblPr>
   </w:style>
   <w:style w:type="paragraph" w:styleId="a4">
@@ -16546,7 +16842,7 @@
 </file>
 
 <file path=customXml/itemProps1.xml><?xml version="1.0" encoding="utf-8"?>
-<ds:datastoreItem xmlns:ds="http://schemas.openxmlformats.org/officeDocument/2006/customXml" ds:itemID="{234A914D-2B0E-4095-BE12-664A60484C61}">
+<ds:datastoreItem xmlns:ds="http://schemas.openxmlformats.org/officeDocument/2006/customXml" ds:itemID="{8D859A86-4F35-42E6-9807-063B8A56EEFE}">
   <ds:schemaRefs>
     <ds:schemaRef ds:uri="http://schemas.openxmlformats.org/officeDocument/2006/bibliography"/>
   </ds:schemaRefs>

</xml_diff>